<commit_message>
Updated resume with additional trumpet project
</commit_message>
<xml_diff>
--- a/Kiersten_Lyde-Stad_Resume_42381061.docx
+++ b/Kiersten_Lyde-Stad_Resume_42381061.docx
@@ -136,15 +136,49 @@
           <w:color w:val="000000" w:themeColor="text1"/>
         </w:rPr>
       </w:pPr>
-      <w:hyperlink r:id="rId10" w:history="1">
-        <w:r>
-          <w:rPr>
-            <w:rStyle w:val="Hyperlink"/>
-            <w:rFonts w:asciiTheme="minorHAnsi" w:hAnsiTheme="minorHAnsi" w:cstheme="minorHAnsi"/>
-          </w:rPr>
-          <w:t>https://www.kierstenly.dev/</w:t>
-        </w:r>
-      </w:hyperlink>
+      <w:r>
+        <w:rPr>
+          <w:rFonts w:asciiTheme="minorHAnsi" w:hAnsiTheme="minorHAnsi" w:cstheme="minorHAnsi"/>
+        </w:rPr>
+        <w:fldChar w:fldCharType="begin"/>
+      </w:r>
+      <w:r>
+        <w:rPr>
+          <w:rFonts w:asciiTheme="minorHAnsi" w:hAnsiTheme="minorHAnsi" w:cstheme="minorHAnsi"/>
+        </w:rPr>
+        <w:instrText xml:space="preserve"> HYPERLINK "</w:instrText>
+      </w:r>
+      <w:r>
+        <w:rPr>
+          <w:rFonts w:asciiTheme="minorHAnsi" w:hAnsiTheme="minorHAnsi" w:cstheme="minorHAnsi"/>
+        </w:rPr>
+        <w:instrText>https://www.kierstenly.dev/</w:instrText>
+      </w:r>
+      <w:r>
+        <w:rPr>
+          <w:rFonts w:asciiTheme="minorHAnsi" w:hAnsiTheme="minorHAnsi" w:cstheme="minorHAnsi"/>
+        </w:rPr>
+        <w:instrText xml:space="preserve">" </w:instrText>
+      </w:r>
+      <w:r>
+        <w:rPr>
+          <w:rFonts w:asciiTheme="minorHAnsi" w:hAnsiTheme="minorHAnsi" w:cstheme="minorHAnsi"/>
+        </w:rPr>
+        <w:fldChar w:fldCharType="separate"/>
+      </w:r>
+      <w:r>
+        <w:rPr>
+          <w:rStyle w:val="Hyperlink"/>
+          <w:rFonts w:asciiTheme="minorHAnsi" w:hAnsiTheme="minorHAnsi" w:cstheme="minorHAnsi"/>
+        </w:rPr>
+        <w:t>https://www.kierstenly.dev/</w:t>
+      </w:r>
+      <w:r>
+        <w:rPr>
+          <w:rFonts w:asciiTheme="minorHAnsi" w:hAnsiTheme="minorHAnsi" w:cstheme="minorHAnsi"/>
+        </w:rPr>
+        <w:fldChar w:fldCharType="end"/>
+      </w:r>
       <w:r>
         <w:rPr>
           <w:rFonts w:asciiTheme="minorHAnsi" w:hAnsiTheme="minorHAnsi" w:cstheme="minorHAnsi"/>
@@ -422,7 +456,6 @@
         <w:t>TECHNICAL PROJECTS</w:t>
       </w:r>
     </w:p>
-    <w:p/>
     <w:p>
       <w:pPr>
         <w:pStyle w:val="NoSpacing"/>
@@ -1548,23 +1581,152 @@
           <w:rFonts w:asciiTheme="minorHAnsi" w:hAnsiTheme="minorHAnsi" w:cstheme="minorHAnsi"/>
           <w:sz w:val="24"/>
           <w:szCs w:val="24"/>
-        </w:rPr>
-      </w:pPr>
+          <w:lang w:val="en-CA"/>
+        </w:rPr>
+      </w:pPr>
+      <w:r>
+        <w:rPr>
+          <w:rFonts w:asciiTheme="minorHAnsi" w:hAnsiTheme="minorHAnsi" w:cstheme="minorHAnsi"/>
+          <w:b/>
+          <w:bCs/>
+          <w:sz w:val="24"/>
+          <w:szCs w:val="24"/>
+        </w:rPr>
+        <w:t>Resonant Frequenc</w:t>
+      </w:r>
+      <w:r>
+        <w:rPr>
+          <w:rFonts w:asciiTheme="minorHAnsi" w:hAnsiTheme="minorHAnsi" w:cstheme="minorHAnsi"/>
+          <w:b/>
+          <w:bCs/>
+          <w:sz w:val="24"/>
+          <w:szCs w:val="24"/>
+        </w:rPr>
+        <w:t>y vs. Temperature Analysis</w:t>
+      </w:r>
+      <w:r>
+        <w:rPr>
+          <w:rFonts w:asciiTheme="minorHAnsi" w:hAnsiTheme="minorHAnsi" w:cstheme="minorHAnsi"/>
+          <w:b/>
+          <w:bCs/>
+          <w:sz w:val="24"/>
+          <w:szCs w:val="24"/>
+        </w:rPr>
+        <w:t xml:space="preserve"> </w:t>
+      </w:r>
+      <w:r>
+        <w:rPr>
+          <w:rFonts w:asciiTheme="minorHAnsi" w:hAnsiTheme="minorHAnsi" w:cstheme="minorHAnsi"/>
+          <w:sz w:val="24"/>
+          <w:szCs w:val="24"/>
+          <w:lang w:val="en-CA"/>
+        </w:rPr>
+        <w:t xml:space="preserve">| </w:t>
+      </w:r>
+      <w:r>
+        <w:rPr>
+          <w:rFonts w:asciiTheme="minorHAnsi" w:hAnsiTheme="minorHAnsi" w:cstheme="minorHAnsi"/>
+          <w:sz w:val="24"/>
+          <w:szCs w:val="24"/>
+          <w:lang w:val="en-CA"/>
+        </w:rPr>
+        <w:t>Data Science, Excel</w:t>
+      </w:r>
+      <w:r>
+        <w:rPr>
+          <w:rFonts w:asciiTheme="minorHAnsi" w:hAnsiTheme="minorHAnsi" w:cstheme="minorHAnsi"/>
+          <w:sz w:val="24"/>
+          <w:szCs w:val="24"/>
+          <w:lang w:val="en-CA"/>
+        </w:rPr>
+        <w:tab/>
+      </w:r>
+      <w:r>
+        <w:rPr>
+          <w:rFonts w:asciiTheme="minorHAnsi" w:hAnsiTheme="minorHAnsi" w:cstheme="minorHAnsi"/>
+          <w:sz w:val="24"/>
+          <w:szCs w:val="24"/>
+          <w:lang w:val="en-CA"/>
+        </w:rPr>
+        <w:t>Jan - Mar</w:t>
+      </w:r>
+      <w:r>
+        <w:rPr>
+          <w:rFonts w:asciiTheme="minorHAnsi" w:hAnsiTheme="minorHAnsi" w:cstheme="minorHAnsi"/>
+          <w:sz w:val="24"/>
+          <w:szCs w:val="24"/>
+          <w:lang w:val="en-CA"/>
+        </w:rPr>
+        <w:t xml:space="preserve"> 2022</w:t>
+      </w:r>
     </w:p>
     <w:p>
       <w:pPr>
         <w:pStyle w:val="NoSpacing"/>
-        <w:tabs>
-          <w:tab w:val="clear" w:pos="3969"/>
-          <w:tab w:val="decimal" w:pos="10773"/>
-        </w:tabs>
-        <w:rPr>
-          <w:rFonts w:asciiTheme="minorHAnsi" w:hAnsiTheme="minorHAnsi" w:cstheme="minorHAnsi"/>
-          <w:sz w:val="24"/>
-          <w:szCs w:val="24"/>
-          <w:lang w:val="en-CA"/>
-        </w:rPr>
-      </w:pPr>
+        <w:numPr>
+          <w:ilvl w:val="0"/>
+          <w:numId w:val="17"/>
+        </w:numPr>
+        <w:rPr>
+          <w:rFonts w:asciiTheme="minorHAnsi" w:hAnsiTheme="minorHAnsi" w:cstheme="minorHAnsi"/>
+          <w:sz w:val="24"/>
+          <w:szCs w:val="24"/>
+        </w:rPr>
+      </w:pPr>
+      <w:r>
+        <w:rPr>
+          <w:rFonts w:asciiTheme="minorHAnsi" w:hAnsiTheme="minorHAnsi" w:cstheme="minorHAnsi"/>
+          <w:sz w:val="24"/>
+          <w:szCs w:val="24"/>
+        </w:rPr>
+        <w:t>Explored the relationship between increased temperature and frequency of a trumpet</w:t>
+      </w:r>
+    </w:p>
+    <w:p>
+      <w:pPr>
+        <w:pStyle w:val="NoSpacing"/>
+        <w:numPr>
+          <w:ilvl w:val="0"/>
+          <w:numId w:val="17"/>
+        </w:numPr>
+        <w:rPr>
+          <w:rFonts w:asciiTheme="minorHAnsi" w:hAnsiTheme="minorHAnsi" w:cstheme="minorHAnsi"/>
+          <w:sz w:val="24"/>
+          <w:szCs w:val="24"/>
+        </w:rPr>
+      </w:pPr>
+      <w:r>
+        <w:rPr>
+          <w:rFonts w:asciiTheme="minorHAnsi" w:hAnsiTheme="minorHAnsi" w:cstheme="minorHAnsi"/>
+          <w:sz w:val="24"/>
+          <w:szCs w:val="24"/>
+        </w:rPr>
+        <w:t xml:space="preserve">Analyzed </w:t>
+      </w:r>
+      <w:r>
+        <w:rPr>
+          <w:rFonts w:asciiTheme="minorHAnsi" w:hAnsiTheme="minorHAnsi" w:cstheme="minorHAnsi"/>
+          <w:sz w:val="24"/>
+          <w:szCs w:val="24"/>
+        </w:rPr>
+        <w:t xml:space="preserve">frequency spectrum data </w:t>
+      </w:r>
+      <w:r>
+        <w:rPr>
+          <w:rFonts w:asciiTheme="minorHAnsi" w:hAnsiTheme="minorHAnsi" w:cstheme="minorHAnsi"/>
+          <w:sz w:val="24"/>
+          <w:szCs w:val="24"/>
+        </w:rPr>
+        <w:t>with Excel</w:t>
+      </w:r>
+      <w:r>
+        <w:rPr>
+          <w:rFonts w:asciiTheme="minorHAnsi" w:hAnsiTheme="minorHAnsi" w:cstheme="minorHAnsi"/>
+          <w:sz w:val="24"/>
+          <w:szCs w:val="24"/>
+        </w:rPr>
+        <w:t xml:space="preserve"> and found statistically significant results</w:t>
+      </w:r>
     </w:p>
     <w:p>
       <w:pPr>
@@ -1572,17 +1734,6 @@
           <w:bottom w:val="single" w:sz="12" w:space="1" w:color="auto"/>
         </w:pBdr>
         <w:rPr>
-          <w:rFonts w:asciiTheme="minorHAnsi" w:hAnsiTheme="minorHAnsi" w:cstheme="minorHAnsi"/>
-          <w:color w:val="000000" w:themeColor="text1"/>
-        </w:rPr>
-      </w:pPr>
-    </w:p>
-    <w:p>
-      <w:pPr>
-        <w:pBdr>
-          <w:bottom w:val="single" w:sz="12" w:space="1" w:color="auto"/>
-        </w:pBdr>
-        <w:rPr>
           <w:rFonts w:asciiTheme="minorHAnsi" w:hAnsiTheme="minorHAnsi" w:cstheme="minorBidi"/>
           <w:b/>
           <w:bCs/>
@@ -1596,6 +1747,7 @@
           <w:bCs/>
           <w:color w:val="000000" w:themeColor="text1"/>
         </w:rPr>
+        <w:lastRenderedPageBreak/>
         <w:t>WORK EXPERIENCE</w:t>
       </w:r>
     </w:p>
@@ -2484,16 +2636,6 @@
     </w:p>
     <w:p>
       <w:pPr>
-        <w:rPr>
-          <w:rFonts w:asciiTheme="minorHAnsi" w:hAnsiTheme="minorHAnsi" w:cstheme="minorHAnsi"/>
-          <w:b/>
-          <w:bCs/>
-          <w:color w:val="000000" w:themeColor="text1"/>
-        </w:rPr>
-      </w:pPr>
-    </w:p>
-    <w:p>
-      <w:pPr>
         <w:tabs>
           <w:tab w:val="left" w:pos="6804"/>
         </w:tabs>
@@ -2582,16 +2724,6 @@
         </w:rPr>
         <w:t>CERTIFICATIONS</w:t>
       </w:r>
-    </w:p>
-    <w:p>
-      <w:pPr>
-        <w:rPr>
-          <w:rFonts w:asciiTheme="minorHAnsi" w:hAnsiTheme="minorHAnsi" w:cstheme="minorHAnsi"/>
-          <w:b/>
-          <w:bCs/>
-          <w:color w:val="000000" w:themeColor="text1"/>
-        </w:rPr>
-      </w:pPr>
     </w:p>
     <w:p>
       <w:pPr>
@@ -2848,9 +2980,9 @@
       </w:pPr>
     </w:p>
     <w:sectPr>
-      <w:headerReference w:type="default" r:id="rId11"/>
-      <w:footerReference w:type="default" r:id="rId12"/>
-      <w:headerReference w:type="first" r:id="rId13"/>
+      <w:headerReference w:type="default" r:id="rId10"/>
+      <w:footerReference w:type="default" r:id="rId11"/>
+      <w:headerReference w:type="first" r:id="rId12"/>
       <w:type w:val="continuous"/>
       <w:pgSz w:w="12240" w:h="15840"/>
       <w:pgMar w:top="1531" w:right="1440" w:bottom="1440" w:left="1440" w:header="709" w:footer="709" w:gutter="0"/>
@@ -3230,6 +3362,118 @@
     </w:lvl>
   </w:abstractNum>
   <w:abstractNum w:abstractNumId="1" w15:restartNumberingAfterBreak="0">
+    <w:nsid w:val="01E552AE"/>
+    <w:multiLevelType w:val="hybridMultilevel"/>
+    <w:tmpl w:val="960CF3C2"/>
+    <w:lvl w:ilvl="0" w:tplc="4A8A19AE">
+      <w:numFmt w:val="bullet"/>
+      <w:lvlText w:val="-"/>
+      <w:lvlJc w:val="left"/>
+      <w:pPr>
+        <w:ind w:left="720" w:hanging="360"/>
+      </w:pPr>
+      <w:rPr>
+        <w:rFonts w:ascii="Calibri" w:eastAsiaTheme="minorHAnsi" w:hAnsi="Calibri" w:cs="Calibri" w:hint="default"/>
+      </w:rPr>
+    </w:lvl>
+    <w:lvl w:ilvl="1" w:tplc="04090003" w:tentative="1">
+      <w:start w:val="1"/>
+      <w:numFmt w:val="bullet"/>
+      <w:lvlText w:val="o"/>
+      <w:lvlJc w:val="left"/>
+      <w:pPr>
+        <w:ind w:left="1440" w:hanging="360"/>
+      </w:pPr>
+      <w:rPr>
+        <w:rFonts w:ascii="Courier New" w:hAnsi="Courier New" w:cs="Courier New" w:hint="default"/>
+      </w:rPr>
+    </w:lvl>
+    <w:lvl w:ilvl="2" w:tplc="04090005" w:tentative="1">
+      <w:start w:val="1"/>
+      <w:numFmt w:val="bullet"/>
+      <w:lvlText w:val=""/>
+      <w:lvlJc w:val="left"/>
+      <w:pPr>
+        <w:ind w:left="2160" w:hanging="360"/>
+      </w:pPr>
+      <w:rPr>
+        <w:rFonts w:ascii="Wingdings" w:hAnsi="Wingdings" w:hint="default"/>
+      </w:rPr>
+    </w:lvl>
+    <w:lvl w:ilvl="3" w:tplc="04090001" w:tentative="1">
+      <w:start w:val="1"/>
+      <w:numFmt w:val="bullet"/>
+      <w:lvlText w:val=""/>
+      <w:lvlJc w:val="left"/>
+      <w:pPr>
+        <w:ind w:left="2880" w:hanging="360"/>
+      </w:pPr>
+      <w:rPr>
+        <w:rFonts w:ascii="Symbol" w:hAnsi="Symbol" w:hint="default"/>
+      </w:rPr>
+    </w:lvl>
+    <w:lvl w:ilvl="4" w:tplc="04090003" w:tentative="1">
+      <w:start w:val="1"/>
+      <w:numFmt w:val="bullet"/>
+      <w:lvlText w:val="o"/>
+      <w:lvlJc w:val="left"/>
+      <w:pPr>
+        <w:ind w:left="3600" w:hanging="360"/>
+      </w:pPr>
+      <w:rPr>
+        <w:rFonts w:ascii="Courier New" w:hAnsi="Courier New" w:cs="Courier New" w:hint="default"/>
+      </w:rPr>
+    </w:lvl>
+    <w:lvl w:ilvl="5" w:tplc="04090005" w:tentative="1">
+      <w:start w:val="1"/>
+      <w:numFmt w:val="bullet"/>
+      <w:lvlText w:val=""/>
+      <w:lvlJc w:val="left"/>
+      <w:pPr>
+        <w:ind w:left="4320" w:hanging="360"/>
+      </w:pPr>
+      <w:rPr>
+        <w:rFonts w:ascii="Wingdings" w:hAnsi="Wingdings" w:hint="default"/>
+      </w:rPr>
+    </w:lvl>
+    <w:lvl w:ilvl="6" w:tplc="04090001" w:tentative="1">
+      <w:start w:val="1"/>
+      <w:numFmt w:val="bullet"/>
+      <w:lvlText w:val=""/>
+      <w:lvlJc w:val="left"/>
+      <w:pPr>
+        <w:ind w:left="5040" w:hanging="360"/>
+      </w:pPr>
+      <w:rPr>
+        <w:rFonts w:ascii="Symbol" w:hAnsi="Symbol" w:hint="default"/>
+      </w:rPr>
+    </w:lvl>
+    <w:lvl w:ilvl="7" w:tplc="04090003" w:tentative="1">
+      <w:start w:val="1"/>
+      <w:numFmt w:val="bullet"/>
+      <w:lvlText w:val="o"/>
+      <w:lvlJc w:val="left"/>
+      <w:pPr>
+        <w:ind w:left="5760" w:hanging="360"/>
+      </w:pPr>
+      <w:rPr>
+        <w:rFonts w:ascii="Courier New" w:hAnsi="Courier New" w:cs="Courier New" w:hint="default"/>
+      </w:rPr>
+    </w:lvl>
+    <w:lvl w:ilvl="8" w:tplc="04090005" w:tentative="1">
+      <w:start w:val="1"/>
+      <w:numFmt w:val="bullet"/>
+      <w:lvlText w:val=""/>
+      <w:lvlJc w:val="left"/>
+      <w:pPr>
+        <w:ind w:left="6480" w:hanging="360"/>
+      </w:pPr>
+      <w:rPr>
+        <w:rFonts w:ascii="Wingdings" w:hAnsi="Wingdings" w:hint="default"/>
+      </w:rPr>
+    </w:lvl>
+  </w:abstractNum>
+  <w:abstractNum w:abstractNumId="2" w15:restartNumberingAfterBreak="0">
     <w:nsid w:val="06CE3240"/>
     <w:multiLevelType w:val="hybridMultilevel"/>
     <w:tmpl w:val="6FD6EA48"/>
@@ -3342,7 +3586,7 @@
       </w:rPr>
     </w:lvl>
   </w:abstractNum>
-  <w:abstractNum w:abstractNumId="2" w15:restartNumberingAfterBreak="0">
+  <w:abstractNum w:abstractNumId="3" w15:restartNumberingAfterBreak="0">
     <w:nsid w:val="0BA85065"/>
     <w:multiLevelType w:val="hybridMultilevel"/>
     <w:tmpl w:val="C938DD70"/>
@@ -3455,7 +3699,7 @@
       </w:rPr>
     </w:lvl>
   </w:abstractNum>
-  <w:abstractNum w:abstractNumId="3" w15:restartNumberingAfterBreak="0">
+  <w:abstractNum w:abstractNumId="4" w15:restartNumberingAfterBreak="0">
     <w:nsid w:val="0C195065"/>
     <w:multiLevelType w:val="hybridMultilevel"/>
     <w:tmpl w:val="FCE80A00"/>
@@ -3568,7 +3812,7 @@
       </w:rPr>
     </w:lvl>
   </w:abstractNum>
-  <w:abstractNum w:abstractNumId="4" w15:restartNumberingAfterBreak="0">
+  <w:abstractNum w:abstractNumId="5" w15:restartNumberingAfterBreak="0">
     <w:nsid w:val="0F416C2C"/>
     <w:multiLevelType w:val="hybridMultilevel"/>
     <w:tmpl w:val="6F9657C0"/>
@@ -3681,7 +3925,7 @@
       </w:rPr>
     </w:lvl>
   </w:abstractNum>
-  <w:abstractNum w:abstractNumId="5" w15:restartNumberingAfterBreak="0">
+  <w:abstractNum w:abstractNumId="6" w15:restartNumberingAfterBreak="0">
     <w:nsid w:val="11966C4A"/>
     <w:multiLevelType w:val="hybridMultilevel"/>
     <w:tmpl w:val="2D825264"/>
@@ -3794,7 +4038,7 @@
       </w:rPr>
     </w:lvl>
   </w:abstractNum>
-  <w:abstractNum w:abstractNumId="6" w15:restartNumberingAfterBreak="0">
+  <w:abstractNum w:abstractNumId="7" w15:restartNumberingAfterBreak="0">
     <w:nsid w:val="19D36DAE"/>
     <w:multiLevelType w:val="multilevel"/>
     <w:tmpl w:val="05468842"/>
@@ -3943,7 +4187,7 @@
       </w:rPr>
     </w:lvl>
   </w:abstractNum>
-  <w:abstractNum w:abstractNumId="7" w15:restartNumberingAfterBreak="0">
+  <w:abstractNum w:abstractNumId="8" w15:restartNumberingAfterBreak="0">
     <w:nsid w:val="1DBA0D9C"/>
     <w:multiLevelType w:val="multilevel"/>
     <w:tmpl w:val="A7FE44AC"/>
@@ -4092,7 +4336,7 @@
       </w:rPr>
     </w:lvl>
   </w:abstractNum>
-  <w:abstractNum w:abstractNumId="8" w15:restartNumberingAfterBreak="0">
+  <w:abstractNum w:abstractNumId="9" w15:restartNumberingAfterBreak="0">
     <w:nsid w:val="20355AE3"/>
     <w:multiLevelType w:val="hybridMultilevel"/>
     <w:tmpl w:val="0026F354"/>
@@ -4205,7 +4449,7 @@
       </w:rPr>
     </w:lvl>
   </w:abstractNum>
-  <w:abstractNum w:abstractNumId="9" w15:restartNumberingAfterBreak="0">
+  <w:abstractNum w:abstractNumId="10" w15:restartNumberingAfterBreak="0">
     <w:nsid w:val="219C180A"/>
     <w:multiLevelType w:val="hybridMultilevel"/>
     <w:tmpl w:val="3E8CE996"/>
@@ -4318,7 +4562,7 @@
       </w:rPr>
     </w:lvl>
   </w:abstractNum>
-  <w:abstractNum w:abstractNumId="10" w15:restartNumberingAfterBreak="0">
+  <w:abstractNum w:abstractNumId="11" w15:restartNumberingAfterBreak="0">
     <w:nsid w:val="27285FC1"/>
     <w:multiLevelType w:val="hybridMultilevel"/>
     <w:tmpl w:val="955EDCEE"/>
@@ -4431,7 +4675,7 @@
       </w:rPr>
     </w:lvl>
   </w:abstractNum>
-  <w:abstractNum w:abstractNumId="11" w15:restartNumberingAfterBreak="0">
+  <w:abstractNum w:abstractNumId="12" w15:restartNumberingAfterBreak="0">
     <w:nsid w:val="2AAF3A25"/>
     <w:multiLevelType w:val="hybridMultilevel"/>
     <w:tmpl w:val="B812FD1C"/>
@@ -4544,7 +4788,7 @@
       </w:rPr>
     </w:lvl>
   </w:abstractNum>
-  <w:abstractNum w:abstractNumId="12" w15:restartNumberingAfterBreak="0">
+  <w:abstractNum w:abstractNumId="13" w15:restartNumberingAfterBreak="0">
     <w:nsid w:val="2B5F191B"/>
     <w:multiLevelType w:val="hybridMultilevel"/>
     <w:tmpl w:val="AF5CCBC4"/>
@@ -4657,7 +4901,7 @@
       </w:rPr>
     </w:lvl>
   </w:abstractNum>
-  <w:abstractNum w:abstractNumId="13" w15:restartNumberingAfterBreak="0">
+  <w:abstractNum w:abstractNumId="14" w15:restartNumberingAfterBreak="0">
     <w:nsid w:val="36825579"/>
     <w:multiLevelType w:val="hybridMultilevel"/>
     <w:tmpl w:val="8F3C5582"/>
@@ -4770,7 +5014,7 @@
       </w:rPr>
     </w:lvl>
   </w:abstractNum>
-  <w:abstractNum w:abstractNumId="14" w15:restartNumberingAfterBreak="0">
+  <w:abstractNum w:abstractNumId="15" w15:restartNumberingAfterBreak="0">
     <w:nsid w:val="3FB25169"/>
     <w:multiLevelType w:val="hybridMultilevel"/>
     <w:tmpl w:val="CDAA99F2"/>
@@ -4883,7 +5127,7 @@
       </w:rPr>
     </w:lvl>
   </w:abstractNum>
-  <w:abstractNum w:abstractNumId="15" w15:restartNumberingAfterBreak="0">
+  <w:abstractNum w:abstractNumId="16" w15:restartNumberingAfterBreak="0">
     <w:nsid w:val="453F54D2"/>
     <w:multiLevelType w:val="hybridMultilevel"/>
     <w:tmpl w:val="0D387112"/>
@@ -4995,7 +5239,7 @@
       </w:rPr>
     </w:lvl>
   </w:abstractNum>
-  <w:abstractNum w:abstractNumId="16" w15:restartNumberingAfterBreak="0">
+  <w:abstractNum w:abstractNumId="17" w15:restartNumberingAfterBreak="0">
     <w:nsid w:val="52986A3B"/>
     <w:multiLevelType w:val="hybridMultilevel"/>
     <w:tmpl w:val="3B7EB840"/>
@@ -5108,7 +5352,7 @@
       </w:rPr>
     </w:lvl>
   </w:abstractNum>
-  <w:abstractNum w:abstractNumId="17" w15:restartNumberingAfterBreak="0">
+  <w:abstractNum w:abstractNumId="18" w15:restartNumberingAfterBreak="0">
     <w:nsid w:val="55D05B55"/>
     <w:multiLevelType w:val="hybridMultilevel"/>
     <w:tmpl w:val="4DAE8068"/>
@@ -5221,7 +5465,7 @@
       </w:rPr>
     </w:lvl>
   </w:abstractNum>
-  <w:abstractNum w:abstractNumId="18" w15:restartNumberingAfterBreak="0">
+  <w:abstractNum w:abstractNumId="19" w15:restartNumberingAfterBreak="0">
     <w:nsid w:val="59402D62"/>
     <w:multiLevelType w:val="hybridMultilevel"/>
     <w:tmpl w:val="8364057C"/>
@@ -5334,7 +5578,7 @@
       </w:rPr>
     </w:lvl>
   </w:abstractNum>
-  <w:abstractNum w:abstractNumId="19" w15:restartNumberingAfterBreak="0">
+  <w:abstractNum w:abstractNumId="20" w15:restartNumberingAfterBreak="0">
     <w:nsid w:val="659427E2"/>
     <w:multiLevelType w:val="hybridMultilevel"/>
     <w:tmpl w:val="797E73F2"/>
@@ -5447,7 +5691,7 @@
       </w:rPr>
     </w:lvl>
   </w:abstractNum>
-  <w:abstractNum w:abstractNumId="20" w15:restartNumberingAfterBreak="0">
+  <w:abstractNum w:abstractNumId="21" w15:restartNumberingAfterBreak="0">
     <w:nsid w:val="67B12CF4"/>
     <w:multiLevelType w:val="hybridMultilevel"/>
     <w:tmpl w:val="71DA2C18"/>
@@ -5560,7 +5804,7 @@
       </w:rPr>
     </w:lvl>
   </w:abstractNum>
-  <w:abstractNum w:abstractNumId="21" w15:restartNumberingAfterBreak="0">
+  <w:abstractNum w:abstractNumId="22" w15:restartNumberingAfterBreak="0">
     <w:nsid w:val="680715FB"/>
     <w:multiLevelType w:val="hybridMultilevel"/>
     <w:tmpl w:val="0AD6FE7A"/>
@@ -5673,7 +5917,7 @@
       </w:rPr>
     </w:lvl>
   </w:abstractNum>
-  <w:abstractNum w:abstractNumId="22" w15:restartNumberingAfterBreak="0">
+  <w:abstractNum w:abstractNumId="23" w15:restartNumberingAfterBreak="0">
     <w:nsid w:val="6B375F6C"/>
     <w:multiLevelType w:val="hybridMultilevel"/>
     <w:tmpl w:val="096E2B6C"/>
@@ -5787,72 +6031,75 @@
     </w:lvl>
   </w:abstractNum>
   <w:num w:numId="1" w16cid:durableId="592402100">
-    <w:abstractNumId w:val="6"/>
+    <w:abstractNumId w:val="7"/>
   </w:num>
   <w:num w:numId="2" w16cid:durableId="685641149">
     <w:abstractNumId w:val="0"/>
   </w:num>
   <w:num w:numId="3" w16cid:durableId="1543906080">
+    <w:abstractNumId w:val="20"/>
+  </w:num>
+  <w:num w:numId="4" w16cid:durableId="661547555">
+    <w:abstractNumId w:val="18"/>
+  </w:num>
+  <w:num w:numId="5" w16cid:durableId="543324383">
+    <w:abstractNumId w:val="11"/>
+  </w:num>
+  <w:num w:numId="6" w16cid:durableId="1199509661">
+    <w:abstractNumId w:val="13"/>
+  </w:num>
+  <w:num w:numId="7" w16cid:durableId="1908607491">
+    <w:abstractNumId w:val="17"/>
+  </w:num>
+  <w:num w:numId="8" w16cid:durableId="1296909612">
+    <w:abstractNumId w:val="12"/>
+  </w:num>
+  <w:num w:numId="9" w16cid:durableId="733895496">
     <w:abstractNumId w:val="19"/>
   </w:num>
-  <w:num w:numId="4" w16cid:durableId="661547555">
-    <w:abstractNumId w:val="17"/>
+  <w:num w:numId="10" w16cid:durableId="1689792054">
+    <w:abstractNumId w:val="23"/>
   </w:num>
-  <w:num w:numId="5" w16cid:durableId="543324383">
+  <w:num w:numId="11" w16cid:durableId="423770819">
+    <w:abstractNumId w:val="15"/>
+  </w:num>
+  <w:num w:numId="12" w16cid:durableId="102119752">
+    <w:abstractNumId w:val="5"/>
+  </w:num>
+  <w:num w:numId="13" w16cid:durableId="892736477">
+    <w:abstractNumId w:val="3"/>
+  </w:num>
+  <w:num w:numId="14" w16cid:durableId="853769791">
+    <w:abstractNumId w:val="14"/>
+  </w:num>
+  <w:num w:numId="15" w16cid:durableId="104741837">
+    <w:abstractNumId w:val="9"/>
+  </w:num>
+  <w:num w:numId="16" w16cid:durableId="1792090816">
     <w:abstractNumId w:val="10"/>
   </w:num>
-  <w:num w:numId="6" w16cid:durableId="1199509661">
-    <w:abstractNumId w:val="12"/>
+  <w:num w:numId="17" w16cid:durableId="1475415324">
+    <w:abstractNumId w:val="6"/>
   </w:num>
-  <w:num w:numId="7" w16cid:durableId="1908607491">
+  <w:num w:numId="18" w16cid:durableId="854541775">
+    <w:abstractNumId w:val="21"/>
+  </w:num>
+  <w:num w:numId="19" w16cid:durableId="1631008031">
     <w:abstractNumId w:val="16"/>
   </w:num>
-  <w:num w:numId="8" w16cid:durableId="1296909612">
-    <w:abstractNumId w:val="11"/>
+  <w:num w:numId="20" w16cid:durableId="2012222494">
+    <w:abstractNumId w:val="4"/>
   </w:num>
-  <w:num w:numId="9" w16cid:durableId="733895496">
-    <w:abstractNumId w:val="18"/>
+  <w:num w:numId="21" w16cid:durableId="1783062879">
+    <w:abstractNumId w:val="8"/>
   </w:num>
-  <w:num w:numId="10" w16cid:durableId="1689792054">
+  <w:num w:numId="22" w16cid:durableId="1109397717">
     <w:abstractNumId w:val="22"/>
   </w:num>
-  <w:num w:numId="11" w16cid:durableId="423770819">
-    <w:abstractNumId w:val="14"/>
-  </w:num>
-  <w:num w:numId="12" w16cid:durableId="102119752">
-    <w:abstractNumId w:val="4"/>
-  </w:num>
-  <w:num w:numId="13" w16cid:durableId="892736477">
+  <w:num w:numId="23" w16cid:durableId="1893271608">
     <w:abstractNumId w:val="2"/>
   </w:num>
-  <w:num w:numId="14" w16cid:durableId="853769791">
-    <w:abstractNumId w:val="13"/>
-  </w:num>
-  <w:num w:numId="15" w16cid:durableId="104741837">
-    <w:abstractNumId w:val="8"/>
-  </w:num>
-  <w:num w:numId="16" w16cid:durableId="1792090816">
-    <w:abstractNumId w:val="9"/>
-  </w:num>
-  <w:num w:numId="17" w16cid:durableId="1475415324">
-    <w:abstractNumId w:val="5"/>
-  </w:num>
-  <w:num w:numId="18" w16cid:durableId="854541775">
-    <w:abstractNumId w:val="20"/>
-  </w:num>
-  <w:num w:numId="19" w16cid:durableId="1631008031">
-    <w:abstractNumId w:val="15"/>
-  </w:num>
-  <w:num w:numId="20" w16cid:durableId="2012222494">
-    <w:abstractNumId w:val="3"/>
-  </w:num>
-  <w:num w:numId="21" w16cid:durableId="1783062879">
-    <w:abstractNumId w:val="7"/>
-  </w:num>
-  <w:num w:numId="22" w16cid:durableId="1109397717">
-    <w:abstractNumId w:val="21"/>
-  </w:num>
-  <w:num w:numId="23" w16cid:durableId="1893271608">
+  <w:num w:numId="24" w16cid:durableId="399668682">
     <w:abstractNumId w:val="1"/>
   </w:num>
 </w:numbering>

</xml_diff>